<commit_message>
added pdf and updated project plan
</commit_message>
<xml_diff>
--- a/Documentation/Project-Plan.docx
+++ b/Documentation/Project-Plan.docx
@@ -4,7 +4,6 @@
   <w:body>
     <w:p>
       <w:pPr>
-        <w:jc w:val="center"/>
         <w:rPr>
           <w:rFonts w:cs="Arial"/>
           <w:b/>
@@ -19,6 +18,8 @@
           <w:sz w:val="40"/>
         </w:rPr>
       </w:pPr>
+      <w:bookmarkStart w:id="0" w:name="_GoBack"/>
+      <w:bookmarkEnd w:id="0"/>
       <w:r>
         <w:rPr>
           <w:rFonts w:ascii="Times New Roman" w:hAnsi="Times New Roman" w:cs="Times New Roman"/>
@@ -803,7 +804,13 @@
     </w:p>
     <w:p>
       <w:r>
-        <w:t>In the pursuance of the completed product, the following milestones will be reached after an estimated amount of person-hours:</w:t>
+        <w:t xml:space="preserve">In the pursuance of the completed product, the following milestones will be reached after an estimated </w:t>
+      </w:r>
+      <w:r>
+        <w:t xml:space="preserve">accumulated </w:t>
+      </w:r>
+      <w:r>
+        <w:t>amount of person-hours:</w:t>
       </w:r>
     </w:p>
     <w:p>
@@ -822,7 +829,10 @@
       </w:r>
       <w:r>
         <w:tab/>
-        <w:t>– Estimated:</w:t>
+        <w:t xml:space="preserve">– </w:t>
+      </w:r>
+      <w:r>
+        <w:t>24 p-h</w:t>
       </w:r>
     </w:p>
     <w:p>
@@ -847,7 +857,13 @@
       </w:r>
       <w:r>
         <w:tab/>
-        <w:t xml:space="preserve">– Estimated: </w:t>
+        <w:t xml:space="preserve">– </w:t>
+      </w:r>
+      <w:r>
+        <w:t>48 p-h</w:t>
+      </w:r>
+      <w:r>
+        <w:t xml:space="preserve"> </w:t>
       </w:r>
     </w:p>
     <w:p>
@@ -869,7 +885,13 @@
       </w:r>
       <w:r>
         <w:tab/>
-        <w:t xml:space="preserve">– Estimated: </w:t>
+        <w:t xml:space="preserve">– </w:t>
+      </w:r>
+      <w:r>
+        <w:t>72 p-h</w:t>
+      </w:r>
+      <w:r>
+        <w:t xml:space="preserve"> </w:t>
       </w:r>
     </w:p>
     <w:p>
@@ -888,7 +910,10 @@
       </w:r>
       <w:r>
         <w:tab/>
-        <w:t>– Estimated:</w:t>
+        <w:t xml:space="preserve">– </w:t>
+      </w:r>
+      <w:r>
+        <w:t>96 p-h</w:t>
       </w:r>
     </w:p>
     <w:p>
@@ -900,11 +925,14 @@
         </w:numPr>
       </w:pPr>
       <w:r>
-        <w:t xml:space="preserve">Prototype display of repository metadata </w:t>
+        <w:t xml:space="preserve">Prototype display of </w:t>
+      </w:r>
+      <w:r>
+        <w:t xml:space="preserve">repository metadata </w:t>
       </w:r>
       <w:r>
         <w:tab/>
-        <w:t>– Estimated:</w:t>
+        <w:t>– 120 p-h</w:t>
       </w:r>
       <w:r>
         <w:t xml:space="preserve"> </w:t>
@@ -950,7 +978,13 @@
       </w:r>
       <w:r>
         <w:tab/>
-        <w:t>– Estimated:</w:t>
+        <w:t xml:space="preserve">– </w:t>
+      </w:r>
+      <w:r>
+        <w:t>160</w:t>
+      </w:r>
+      <w:r>
+        <w:t xml:space="preserve"> p-h</w:t>
       </w:r>
     </w:p>
     <w:p>
@@ -969,7 +1003,13 @@
       </w:r>
       <w:r>
         <w:tab/>
-        <w:t>– Estimated:</w:t>
+        <w:t xml:space="preserve">– </w:t>
+      </w:r>
+      <w:r>
+        <w:t>19</w:t>
+      </w:r>
+      <w:r>
+        <w:t>0 p-h</w:t>
       </w:r>
     </w:p>
     <w:p>
@@ -991,7 +1031,13 @@
       </w:r>
       <w:r>
         <w:tab/>
-        <w:t xml:space="preserve">– Estimated: </w:t>
+        <w:t xml:space="preserve">– </w:t>
+      </w:r>
+      <w:r>
+        <w:t>210 p-h</w:t>
+      </w:r>
+      <w:r>
+        <w:t xml:space="preserve"> </w:t>
       </w:r>
     </w:p>
     <w:p>
@@ -1016,7 +1062,10 @@
       </w:r>
       <w:r>
         <w:tab/>
-        <w:t>– Estimated:</w:t>
+        <w:t xml:space="preserve">– </w:t>
+      </w:r>
+      <w:r>
+        <w:t>240 p-h</w:t>
       </w:r>
     </w:p>
     <w:p>
@@ -10626,8 +10675,6 @@
       <w:r>
         <w:t>A detailed schedule shows the planned work effect for the entire project.</w:t>
       </w:r>
-      <w:bookmarkStart w:id="0" w:name="_GoBack"/>
-      <w:bookmarkEnd w:id="0"/>
     </w:p>
     <w:p>
       <w:pPr>
@@ -13245,7 +13292,7 @@
 </file>
 
 <file path=customXml/itemProps1.xml><?xml version="1.0" encoding="utf-8"?>
-<ds:datastoreItem xmlns:ds="http://schemas.openxmlformats.org/officeDocument/2006/customXml" ds:itemID="{1F0C7555-AB06-40DD-91E7-F78816D3D94A}">
+<ds:datastoreItem xmlns:ds="http://schemas.openxmlformats.org/officeDocument/2006/customXml" ds:itemID="{851D50CE-2EB2-485D-80B6-606E08D957D6}">
   <ds:schemaRefs>
     <ds:schemaRef ds:uri="http://schemas.openxmlformats.org/officeDocument/2006/bibliography"/>
   </ds:schemaRefs>

</xml_diff>

<commit_message>
Modified architecture diagram, updated headers, changed revision number
</commit_message>
<xml_diff>
--- a/Documentation/Project-Plan.docx
+++ b/Documentation/Project-Plan.docx
@@ -302,7 +302,15 @@
           <w:b/>
           <w:sz w:val="28"/>
         </w:rPr>
-        <w:t>Revision 1.0</w:t>
+        <w:t>Revision 1.</w:t>
+      </w:r>
+      <w:r>
+        <w:rPr>
+          <w:rFonts w:cs="Arial"/>
+          <w:b/>
+          <w:sz w:val="28"/>
+        </w:rPr>
+        <w:t>1</w:t>
       </w:r>
     </w:p>
     <w:p>
@@ -339,7 +347,23 @@
           <w:b/>
           <w:sz w:val="28"/>
         </w:rPr>
-        <w:t>As Of: 29 September 2015</w:t>
+        <w:t xml:space="preserve">As Of: </w:t>
+      </w:r>
+      <w:r>
+        <w:rPr>
+          <w:rFonts w:cs="Arial"/>
+          <w:b/>
+          <w:sz w:val="28"/>
+        </w:rPr>
+        <w:t>11 October</w:t>
+      </w:r>
+      <w:r>
+        <w:rPr>
+          <w:rFonts w:cs="Arial"/>
+          <w:b/>
+          <w:sz w:val="28"/>
+        </w:rPr>
+        <w:t xml:space="preserve"> 2015</w:t>
       </w:r>
     </w:p>
     <w:p>
@@ -475,6 +499,57 @@
           </w:p>
         </w:tc>
       </w:tr>
+      <w:tr>
+        <w:trPr>
+          <w:trHeight w:val="872"/>
+        </w:trPr>
+        <w:tc>
+          <w:tcPr>
+            <w:tcW w:w="2515" w:type="dxa"/>
+          </w:tcPr>
+          <w:p>
+            <w:pPr>
+              <w:rPr>
+                <w:rFonts w:cs="Arial"/>
+                <w:sz w:val="28"/>
+              </w:rPr>
+            </w:pPr>
+            <w:r>
+              <w:rPr>
+                <w:rFonts w:cs="Arial"/>
+                <w:sz w:val="28"/>
+              </w:rPr>
+              <w:t>1.1</w:t>
+            </w:r>
+          </w:p>
+        </w:tc>
+        <w:tc>
+          <w:tcPr>
+            <w:tcW w:w="6835" w:type="dxa"/>
+          </w:tcPr>
+          <w:p>
+            <w:pPr>
+              <w:pStyle w:val="ListParagraph"/>
+              <w:numPr>
+                <w:ilvl w:val="0"/>
+                <w:numId w:val="11"/>
+              </w:numPr>
+              <w:spacing w:after="0" w:line="240" w:lineRule="auto"/>
+              <w:rPr>
+                <w:rFonts w:cs="Arial"/>
+                <w:sz w:val="28"/>
+              </w:rPr>
+            </w:pPr>
+            <w:r>
+              <w:rPr>
+                <w:rFonts w:cs="Arial"/>
+                <w:sz w:val="28"/>
+              </w:rPr>
+              <w:t>Modified project schedule, milestones, and architecture diagram</w:t>
+            </w:r>
+          </w:p>
+        </w:tc>
+      </w:tr>
     </w:tbl>
     <w:p>
       <w:pPr>
@@ -780,10 +855,10 @@
         </w:rPr>
         <w:lastRenderedPageBreak/>
         <w:drawing>
-          <wp:inline distT="0" distB="0" distL="0" distR="0" wp14:anchorId="4C230560" wp14:editId="76921581">
-            <wp:extent cx="5943600" cy="2140585"/>
+          <wp:inline distT="0" distB="0" distL="0" distR="0" wp14:anchorId="6D3BC890" wp14:editId="37E43E41">
+            <wp:extent cx="5810250" cy="3600450"/>
             <wp:effectExtent l="0" t="0" r="0" b="0"/>
-            <wp:docPr id="1" name="Picture 1"/>
+            <wp:docPr id="2" name="Picture 2"/>
             <wp:cNvGraphicFramePr>
               <a:graphicFrameLocks xmlns:a="http://schemas.openxmlformats.org/drawingml/2006/main" noChangeAspect="1"/>
             </wp:cNvGraphicFramePr>
@@ -791,7 +866,7 @@
               <a:graphicData uri="http://schemas.openxmlformats.org/drawingml/2006/picture">
                 <pic:pic xmlns:pic="http://schemas.openxmlformats.org/drawingml/2006/picture">
                   <pic:nvPicPr>
-                    <pic:cNvPr id="1" name="High-Level_Architecture.png"/>
+                    <pic:cNvPr id="2" name="High_Level_Architecture.png"/>
                     <pic:cNvPicPr/>
                   </pic:nvPicPr>
                   <pic:blipFill>
@@ -809,7 +884,7 @@
                   <pic:spPr>
                     <a:xfrm>
                       <a:off x="0" y="0"/>
-                      <a:ext cx="5943600" cy="2140585"/>
+                      <a:ext cx="5810250" cy="3600450"/>
                     </a:xfrm>
                     <a:prstGeom prst="rect">
                       <a:avLst/>
@@ -823,16 +898,33 @@
       </w:r>
     </w:p>
     <w:p>
+      <w:pPr>
+        <w:jc w:val="right"/>
+        <w:rPr>
+          <w:i/>
+        </w:rPr>
+      </w:pPr>
       <w:r>
+        <w:rPr>
+          <w:i/>
+        </w:rPr>
         <w:t>Figure 1 -</w:t>
       </w:r>
       <w:r>
+        <w:rPr>
+          <w:i/>
+        </w:rPr>
         <w:t xml:space="preserve"> High-Level Architecture of Estimated Components</w:t>
       </w:r>
     </w:p>
     <w:p>
       <w:r>
-        <w:t xml:space="preserve">In the pursuance of the completed product, the following milestones will be reached after an estimated </w:t>
+        <w:t>In the pursuance of the completed product, the following milestones</w:t>
+      </w:r>
+      <w:bookmarkStart w:id="0" w:name="_GoBack"/>
+      <w:bookmarkEnd w:id="0"/>
+      <w:r>
+        <w:t xml:space="preserve"> will be reached after an estimated </w:t>
       </w:r>
       <w:r>
         <w:t xml:space="preserve">accumulated </w:t>
@@ -1044,6 +1136,7 @@
         <w:pStyle w:val="Heading1"/>
       </w:pPr>
       <w:r>
+        <w:lastRenderedPageBreak/>
         <w:t>Scheduling</w:t>
       </w:r>
     </w:p>
@@ -1267,7 +1360,6 @@
               <w:rPr>
                 <w:b/>
               </w:rPr>
-              <w:lastRenderedPageBreak/>
               <w:t xml:space="preserve"> </w:t>
             </w:r>
           </w:p>
@@ -1317,7 +1409,6 @@
               <w:rPr>
                 <w:b/>
               </w:rPr>
-              <w:lastRenderedPageBreak/>
               <w:t xml:space="preserve">6 </w:t>
             </w:r>
           </w:p>
@@ -1381,7 +1472,6 @@
           </w:p>
           <w:p>
             <w:r>
-              <w:lastRenderedPageBreak/>
               <w:t xml:space="preserve">Quality Plan,  </w:t>
             </w:r>
           </w:p>
@@ -1404,13 +1494,11 @@
           </w:tcPr>
           <w:p>
             <w:r>
-              <w:lastRenderedPageBreak/>
               <w:t xml:space="preserve">Project Plan, Risk Plan, </w:t>
             </w:r>
           </w:p>
           <w:p>
             <w:r>
-              <w:lastRenderedPageBreak/>
               <w:t xml:space="preserve">Quality Plan,  </w:t>
             </w:r>
           </w:p>
@@ -1433,7 +1521,6 @@
           </w:tcPr>
           <w:p>
             <w:r>
-              <w:lastRenderedPageBreak/>
               <w:t>N/A</w:t>
             </w:r>
           </w:p>
@@ -3012,12 +3099,11 @@
               <w:ind w:right="50"/>
               <w:jc w:val="center"/>
             </w:pPr>
-            <w:bookmarkStart w:id="0" w:name="_GoBack"/>
-            <w:bookmarkEnd w:id="0"/>
-            <w:r>
-              <w:rPr>
-                <w:b/>
-              </w:rPr>
+            <w:r>
+              <w:rPr>
+                <w:b/>
+              </w:rPr>
+              <w:lastRenderedPageBreak/>
               <w:t xml:space="preserve">4 </w:t>
             </w:r>
           </w:p>
@@ -3608,7 +3694,6 @@
               <w:rPr>
                 <w:b/>
               </w:rPr>
-              <w:lastRenderedPageBreak/>
               <w:t xml:space="preserve"> </w:t>
             </w:r>
           </w:p>
@@ -4847,6 +4932,7 @@
               <w:rPr>
                 <w:b/>
               </w:rPr>
+              <w:lastRenderedPageBreak/>
               <w:t xml:space="preserve"> </w:t>
             </w:r>
           </w:p>
@@ -4871,6 +4957,7 @@
               <w:rPr>
                 <w:b/>
               </w:rPr>
+              <w:lastRenderedPageBreak/>
               <w:t xml:space="preserve">1 </w:t>
             </w:r>
           </w:p>
@@ -5541,7 +5628,6 @@
               <w:rPr>
                 <w:b/>
               </w:rPr>
-              <w:lastRenderedPageBreak/>
               <w:t xml:space="preserve"> </w:t>
             </w:r>
           </w:p>
@@ -5578,7 +5664,6 @@
               <w:rPr>
                 <w:b/>
               </w:rPr>
-              <w:lastRenderedPageBreak/>
               <w:t xml:space="preserve">3 </w:t>
             </w:r>
           </w:p>
@@ -7466,6 +7551,7 @@
               <w:rPr>
                 <w:b/>
               </w:rPr>
+              <w:lastRenderedPageBreak/>
               <w:t xml:space="preserve">9 </w:t>
             </w:r>
           </w:p>
@@ -9615,6 +9701,7 @@
               <w:rPr>
                 <w:b/>
               </w:rPr>
+              <w:lastRenderedPageBreak/>
               <w:t xml:space="preserve"> </w:t>
             </w:r>
           </w:p>
@@ -10156,16 +10243,13 @@
         <w:pStyle w:val="Heading1"/>
       </w:pPr>
       <w:r>
+        <w:lastRenderedPageBreak/>
         <w:t>CS499 Exit Strategy</w:t>
       </w:r>
     </w:p>
     <w:p>
       <w:r>
-        <w:t xml:space="preserve">The CS499 semester will add more advance functionally to the system and usability documentation for longevity quality assurance. The main focus will be the scoring algorithm for the bug hotspots which will incorporate many dynamic metrics. Each metric will require proof-of-concept analysis on effectiveness which entails performing many tests. The test will compare results against known static metrics and if possible existing code analyzing programs. The metrics will be approve or rejected based off the results and since time is a factor only so much research and testing can be done. Next the visualization output will be improved more advance display options and with the addition of the scoring algorithm results integrated. All server side functionality will be implemented as APIs and documentation will be created for integration and use. Once </w:t>
-      </w:r>
-      <w:r>
-        <w:lastRenderedPageBreak/>
-        <w:t xml:space="preserve">all the metrics have been tested and approve the system will be demonstrated using different existing </w:t>
+        <w:t xml:space="preserve">The CS499 semester will add more advance functionally to the system and usability documentation for longevity quality assurance. The main focus will be the scoring algorithm for the bug hotspots which will incorporate many dynamic metrics. Each metric will require proof-of-concept analysis on effectiveness which entails performing many tests. The test will compare results against known static metrics and if possible existing code analyzing programs. The metrics will be approve or rejected based off the results and since time is a factor only so much research and testing can be done. Next the visualization output will be improved more advance display options and with the addition of the scoring algorithm results integrated. All server side functionality will be implemented as APIs and documentation will be created for integration and use. Once all the metrics have been tested and approve the system will be demonstrated using different existing </w:t>
       </w:r>
       <w:proofErr w:type="spellStart"/>
       <w:r>
@@ -10220,7 +10304,7 @@
         </w:numPr>
       </w:pPr>
       <w:r>
-        <w:t>Risk-Plan.pdf</w:t>
+        <w:t>RISK-PLAN</w:t>
       </w:r>
     </w:p>
     <w:p>
@@ -10232,7 +10316,7 @@
         </w:numPr>
       </w:pPr>
       <w:r>
-        <w:t>Quality-Plan.pdf</w:t>
+        <w:t>QUALITY-PLAN</w:t>
       </w:r>
     </w:p>
     <w:p/>
@@ -10312,7 +10396,7 @@
           <w:rPr>
             <w:noProof/>
           </w:rPr>
-          <w:t>6</w:t>
+          <w:t>5</w:t>
         </w:r>
         <w:r>
           <w:rPr>
@@ -10420,11 +10504,13 @@
     </w:r>
     <w:r>
       <w:tab/>
-      <w:t>Rev 1.0</w:t>
+      <w:t>Rev 1.1</w:t>
     </w:r>
     <w:r>
       <w:tab/>
-      <w:t>29 Sep 2015</w:t>
+    </w:r>
+    <w:r>
+      <w:t>11 October 2015</w:t>
     </w:r>
   </w:p>
 </w:hdr>
@@ -10441,11 +10527,22 @@
     </w:r>
     <w:r>
       <w:tab/>
-      <w:t>Rev 1.0</w:t>
+      <w:t>Rev 1.1</w:t>
     </w:r>
     <w:r>
       <w:tab/>
-      <w:t>29 September 2015</w:t>
+    </w:r>
+    <w:r>
+      <w:t>11</w:t>
+    </w:r>
+    <w:r>
+      <w:t xml:space="preserve"> </w:t>
+    </w:r>
+    <w:r>
+      <w:t>October</w:t>
+    </w:r>
+    <w:r>
+      <w:t xml:space="preserve"> 2015</w:t>
     </w:r>
   </w:p>
 </w:hdr>
@@ -12818,7 +12915,7 @@
 </file>
 
 <file path=customXml/itemProps1.xml><?xml version="1.0" encoding="utf-8"?>
-<ds:datastoreItem xmlns:ds="http://schemas.openxmlformats.org/officeDocument/2006/customXml" ds:itemID="{37FB14A1-0A54-4D68-B6C1-65DB53714689}">
+<ds:datastoreItem xmlns:ds="http://schemas.openxmlformats.org/officeDocument/2006/customXml" ds:itemID="{FB4E58D9-15EA-4FFC-8499-E175BEBAFD09}">
   <ds:schemaRefs>
     <ds:schemaRef ds:uri="http://schemas.openxmlformats.org/officeDocument/2006/bibliography"/>
   </ds:schemaRefs>

</xml_diff>

<commit_message>
added rev to references
</commit_message>
<xml_diff>
--- a/Documentation/Project-Plan.docx
+++ b/Documentation/Project-Plan.docx
@@ -44,23 +44,13 @@
           <w:sz w:val="28"/>
         </w:rPr>
       </w:pPr>
-      <w:proofErr w:type="gramStart"/>
       <w:r>
         <w:rPr>
           <w:rFonts w:cs="Arial"/>
           <w:b/>
           <w:sz w:val="28"/>
         </w:rPr>
-        <w:t>for</w:t>
-      </w:r>
-      <w:proofErr w:type="gramEnd"/>
-      <w:r>
-        <w:rPr>
-          <w:rFonts w:cs="Arial"/>
-          <w:b/>
-          <w:sz w:val="28"/>
-        </w:rPr>
-        <w:t xml:space="preserve"> the</w:t>
+        <w:t>for the</w:t>
       </w:r>
     </w:p>
     <w:p>
@@ -118,7 +108,6 @@
           <w:sz w:val="28"/>
         </w:rPr>
       </w:pPr>
-      <w:proofErr w:type="gramStart"/>
       <w:r>
         <w:rPr>
           <w:rFonts w:cs="Arial"/>
@@ -127,7 +116,6 @@
         </w:rPr>
         <w:t>by</w:t>
       </w:r>
-      <w:proofErr w:type="gramEnd"/>
     </w:p>
     <w:p>
       <w:pPr>
@@ -174,8 +162,6 @@
           <w:sz w:val="28"/>
         </w:rPr>
       </w:pPr>
-      <w:bookmarkStart w:id="0" w:name="_GoBack"/>
-      <w:bookmarkEnd w:id="0"/>
       <w:r>
         <w:rPr>
           <w:rFonts w:cs="Arial"/>
@@ -204,7 +190,6 @@
           <w:sz w:val="28"/>
         </w:rPr>
       </w:pPr>
-      <w:proofErr w:type="gramStart"/>
       <w:r>
         <w:rPr>
           <w:rFonts w:cs="Arial"/>
@@ -213,7 +198,6 @@
         </w:rPr>
         <w:t>of</w:t>
       </w:r>
-      <w:proofErr w:type="gramEnd"/>
     </w:p>
     <w:p>
       <w:pPr>
@@ -735,15 +719,7 @@
         </w:numPr>
       </w:pPr>
       <w:r>
-        <w:t xml:space="preserve">Clone and update watched </w:t>
-      </w:r>
-      <w:proofErr w:type="spellStart"/>
-      <w:r>
-        <w:t>git</w:t>
-      </w:r>
-      <w:proofErr w:type="spellEnd"/>
-      <w:r>
-        <w:t xml:space="preserve"> repositories to server disk</w:t>
+        <w:t>Clone and update watched git repositories to server disk</w:t>
       </w:r>
     </w:p>
     <w:p>
@@ -767,15 +743,7 @@
         </w:numPr>
       </w:pPr>
       <w:r>
-        <w:t xml:space="preserve">Parse </w:t>
-      </w:r>
-      <w:proofErr w:type="spellStart"/>
-      <w:r>
-        <w:t>git</w:t>
-      </w:r>
-      <w:proofErr w:type="spellEnd"/>
-      <w:r>
-        <w:t xml:space="preserve"> repositories on disk, collecting metadata used in analysis</w:t>
+        <w:t>Parse git repositories on disk, collecting metadata used in analysis</w:t>
       </w:r>
     </w:p>
     <w:p>
@@ -10246,15 +10214,7 @@
     </w:p>
     <w:p>
       <w:r>
-        <w:t xml:space="preserve">The CS499 semester will add more advance functionally to the system and usability documentation for longevity quality assurance. The main focus will be the scoring algorithm for the bug hotspots which will incorporate many dynamic metrics. Each metric will require proof-of-concept analysis on effectiveness which entails performing many tests. The test will compare results against known static metrics and if possible existing code analyzing programs. The metrics will be approve or rejected based off the results and since time is a factor only so much research and testing can be done. Next the visualization output will be improved more advance display options and with the addition of the scoring algorithm results integrated. All server side functionality will be implemented as APIs and documentation will be created for integration and use. Once all the metrics have been tested and approve the system will be demonstrated using different existing </w:t>
-      </w:r>
-      <w:proofErr w:type="spellStart"/>
-      <w:r>
-        <w:t>git</w:t>
-      </w:r>
-      <w:proofErr w:type="spellEnd"/>
-      <w:r>
-        <w:t xml:space="preserve"> repositories found online. The project will be delivered in two part the web page front end and server backend. The backend will contain a majority of the project and be built modular so more functionality can be added via new APIs. This also means the front end can be rebuilt and modified by using the backend APIs. The client will have admin access and complete control over the system when delivered.</w:t>
+        <w:t>The CS499 semester will add more advance functionally to the system and usability documentation for longevity quality assurance. The main focus will be the scoring algorithm for the bug hotspots which will incorporate many dynamic metrics. Each metric will require proof-of-concept analysis on effectiveness which entails performing many tests. The test will compare results against known static metrics and if possible existing code analyzing programs. The metrics will be approve or rejected based off the results and since time is a factor only so much research and testing can be done. Next the visualization output will be improved more advance display options and with the addition of the scoring algorithm results integrated. All server side functionality will be implemented as APIs and documentation will be created for integration and use. Once all the metrics have been tested and approve the system will be demonstrated using different existing git repositories found online. The project will be delivered in two part the web page front end and server backend. The backend will contain a majority of the project and be built modular so more functionality can be added via new APIs. This also means the front end can be rebuilt and modified by using the backend APIs. The client will have admin access and complete control over the system when delivered.</w:t>
       </w:r>
     </w:p>
     <w:p>
@@ -10270,15 +10230,7 @@
         <w:t xml:space="preserve">The Project Plan describes </w:t>
       </w:r>
       <w:r>
-        <w:t xml:space="preserve">the overall work, expected time to complete the work and when the work is expected to be done. The project requires a server for final implementation and deployment. The team uses various management and communication such as email, google hangout, </w:t>
-      </w:r>
-      <w:proofErr w:type="spellStart"/>
-      <w:r>
-        <w:t>BitBucket</w:t>
-      </w:r>
-      <w:proofErr w:type="spellEnd"/>
-      <w:r>
-        <w:t xml:space="preserve"> and Jira. </w:t>
+        <w:t xml:space="preserve">the overall work, expected time to complete the work and when the work is expected to be done. The project requires a server for final implementation and deployment. The team uses various management and communication such as email, google hangout, BitBucket and Jira. </w:t>
       </w:r>
       <w:r>
         <w:t>A detailed schedule shows the planned work effect for the entire project.</w:t>
@@ -10303,6 +10255,11 @@
       <w:r>
         <w:t>RISK-PLAN</w:t>
       </w:r>
+      <w:r>
+        <w:t xml:space="preserve"> rev 1.1</w:t>
+      </w:r>
+      <w:bookmarkStart w:id="0" w:name="_GoBack"/>
+      <w:bookmarkEnd w:id="0"/>
     </w:p>
     <w:p>
       <w:pPr>
@@ -10314,6 +10271,9 @@
       </w:pPr>
       <w:r>
         <w:t>QUALITY-PLAN</w:t>
+      </w:r>
+      <w:r>
+        <w:t xml:space="preserve"> rev 1.1</w:t>
       </w:r>
     </w:p>
     <w:p/>
@@ -12910,7 +12870,7 @@
 </file>
 
 <file path=customXml/itemProps1.xml><?xml version="1.0" encoding="utf-8"?>
-<ds:datastoreItem xmlns:ds="http://schemas.openxmlformats.org/officeDocument/2006/customXml" ds:itemID="{B6AC76DB-16F1-4924-BA18-7875B9037168}">
+<ds:datastoreItem xmlns:ds="http://schemas.openxmlformats.org/officeDocument/2006/customXml" ds:itemID="{3A295F03-4AAD-4EFF-8BAA-54327507AEB1}">
   <ds:schemaRefs>
     <ds:schemaRef ds:uri="http://schemas.openxmlformats.org/officeDocument/2006/bibliography"/>
   </ds:schemaRefs>

</xml_diff>